<commit_message>
Fixed UML and Testing plan
</commit_message>
<xml_diff>
--- a/Data/Documentation/Gyroscope Unit Testing.docx
+++ b/Data/Documentation/Gyroscope Unit Testing.docx
@@ -63,7 +63,7 @@
                     <pic:cNvPicPr/>
                   </pic:nvPicPr>
                   <pic:blipFill>
-                    <a:blip r:embed="rId6" cstate="print">
+                    <a:blip r:embed="rId8" cstate="print">
                       <a:extLst>
                         <a:ext uri="{28A0092B-C50C-407E-A947-70E740481C1C}">
                           <a14:useLocalDpi xmlns:a14="http://schemas.microsoft.com/office/drawing/2010/main" val="0"/>
@@ -135,22 +135,100 @@
     <w:p>
       <w:pPr>
         <w:pStyle w:val="ListParagraph"/>
+        <w:numPr>
+          <w:ilvl w:val="1"/>
+          <w:numId w:val="1"/>
+        </w:numPr>
+        <w:rPr>
+          <w:b/>
+        </w:rPr>
+      </w:pPr>
+      <w:r>
+        <w:rPr>
+          <w:b/>
+        </w:rPr>
+        <w:t>Note</w:t>
+      </w:r>
+      <w:r>
+        <w:rPr>
+          <w:b/>
+        </w:rPr>
+        <w:t>:</w:t>
+      </w:r>
+      <w:r>
+        <w:rPr>
+          <w:b/>
+        </w:rPr>
+        <w:t xml:space="preserve"> I clicked on the buttons to add or hold items from the gyro in the same step</w:t>
+      </w:r>
+    </w:p>
+    <w:p>
+      <w:pPr>
+        <w:pStyle w:val="ListParagraph"/>
+        <w:numPr>
+          <w:ilvl w:val="1"/>
+          <w:numId w:val="1"/>
+        </w:numPr>
+        <w:rPr>
+          <w:b/>
+        </w:rPr>
+      </w:pPr>
+      <w:r>
+        <w:rPr>
+          <w:b/>
+        </w:rPr>
+        <w:t>Note</w:t>
+      </w:r>
+      <w:r>
+        <w:rPr>
+          <w:b/>
+        </w:rPr>
+        <w:t>:</w:t>
+      </w:r>
+      <w:r>
+        <w:rPr>
+          <w:b/>
+        </w:rPr>
+        <w:t xml:space="preserve"> the order number and the date </w:t>
+      </w:r>
+      <w:r>
+        <w:rPr>
+          <w:b/>
+        </w:rPr>
+        <w:t xml:space="preserve">show up to be the current time and date </w:t>
+      </w:r>
+    </w:p>
+    <w:p>
+      <w:pPr>
+        <w:pStyle w:val="ListParagraph"/>
+        <w:ind w:left="1080"/>
+        <w:rPr>
+          <w:b/>
+        </w:rPr>
+      </w:pPr>
+    </w:p>
+    <w:p>
+      <w:pPr>
+        <w:pStyle w:val="ListParagraph"/>
         <w:ind w:left="360"/>
       </w:pPr>
-    </w:p>
-    <w:p>
-      <w:pPr>
-        <w:ind w:left="720"/>
-      </w:pPr>
       <w:r>
         <w:rPr>
           <w:noProof/>
         </w:rPr>
         <w:drawing>
-          <wp:inline distT="0" distB="0" distL="0" distR="0">
+          <wp:anchor distT="0" distB="0" distL="114300" distR="114300" simplePos="0" relativeHeight="251660288" behindDoc="0" locked="0" layoutInCell="1" allowOverlap="1">
+            <wp:simplePos x="0" y="0"/>
+            <wp:positionH relativeFrom="margin">
+              <wp:align>right</wp:align>
+            </wp:positionH>
+            <wp:positionV relativeFrom="paragraph">
+              <wp:posOffset>311785</wp:posOffset>
+            </wp:positionV>
             <wp:extent cx="5943600" cy="3714750"/>
             <wp:effectExtent l="0" t="0" r="0" b="0"/>
-            <wp:docPr id="2" name="Picture 2"/>
+            <wp:wrapSquare wrapText="bothSides"/>
+            <wp:docPr id="6" name="Picture 6"/>
             <wp:cNvGraphicFramePr>
               <a:graphicFrameLocks xmlns:a="http://schemas.openxmlformats.org/drawingml/2006/main" noChangeAspect="1"/>
             </wp:cNvGraphicFramePr>
@@ -158,171 +236,7 @@
               <a:graphicData uri="http://schemas.openxmlformats.org/drawingml/2006/picture">
                 <pic:pic xmlns:pic="http://schemas.openxmlformats.org/drawingml/2006/picture">
                   <pic:nvPicPr>
-                    <pic:cNvPr id="2" name="Step 2.PNG"/>
-                    <pic:cNvPicPr/>
-                  </pic:nvPicPr>
-                  <pic:blipFill>
-                    <a:blip r:embed="rId7" cstate="print">
-                      <a:extLst>
-                        <a:ext uri="{28A0092B-C50C-407E-A947-70E740481C1C}">
-                          <a14:useLocalDpi xmlns:a14="http://schemas.microsoft.com/office/drawing/2010/main" val="0"/>
-                        </a:ext>
-                      </a:extLst>
-                    </a:blip>
-                    <a:stretch>
-                      <a:fillRect/>
-                    </a:stretch>
-                  </pic:blipFill>
-                  <pic:spPr>
-                    <a:xfrm>
-                      <a:off x="0" y="0"/>
-                      <a:ext cx="5943600" cy="3714750"/>
-                    </a:xfrm>
-                    <a:prstGeom prst="rect">
-                      <a:avLst/>
-                    </a:prstGeom>
-                  </pic:spPr>
-                </pic:pic>
-              </a:graphicData>
-            </a:graphic>
-          </wp:inline>
-        </w:drawing>
-      </w:r>
-    </w:p>
-    <w:p/>
-    <w:p/>
-    <w:p/>
-    <w:p/>
-    <w:p/>
-    <w:p/>
-    <w:p/>
-    <w:p/>
-    <w:p/>
-    <w:p/>
-    <w:p/>
-    <w:p/>
-    <w:p>
-      <w:pPr>
-        <w:pStyle w:val="ListParagraph"/>
-        <w:numPr>
-          <w:ilvl w:val="0"/>
-          <w:numId w:val="1"/>
-        </w:numPr>
-      </w:pPr>
-      <w:r>
-        <w:lastRenderedPageBreak/>
-        <w:t>If the display was working correctly and you clicked the Complete Order button the list view on the right would look something like this:</w:t>
-      </w:r>
-    </w:p>
-    <w:p>
-      <w:r>
-        <w:rPr>
-          <w:noProof/>
-        </w:rPr>
-        <w:drawing>
-          <wp:inline distT="0" distB="0" distL="0" distR="0">
-            <wp:extent cx="2571750" cy="3600450"/>
-            <wp:effectExtent l="0" t="0" r="0" b="0"/>
-            <wp:docPr id="3" name="Picture 3"/>
-            <wp:cNvGraphicFramePr>
-              <a:graphicFrameLocks xmlns:a="http://schemas.openxmlformats.org/drawingml/2006/main" noChangeAspect="1"/>
-            </wp:cNvGraphicFramePr>
-            <a:graphic xmlns:a="http://schemas.openxmlformats.org/drawingml/2006/main">
-              <a:graphicData uri="http://schemas.openxmlformats.org/drawingml/2006/picture">
-                <pic:pic xmlns:pic="http://schemas.openxmlformats.org/drawingml/2006/picture">
-                  <pic:nvPicPr>
-                    <pic:cNvPr id="3" name="Step 3.PNG"/>
-                    <pic:cNvPicPr/>
-                  </pic:nvPicPr>
-                  <pic:blipFill>
-                    <a:blip r:embed="rId8">
-                      <a:extLst>
-                        <a:ext uri="{28A0092B-C50C-407E-A947-70E740481C1C}">
-                          <a14:useLocalDpi xmlns:a14="http://schemas.microsoft.com/office/drawing/2010/main" val="0"/>
-                        </a:ext>
-                      </a:extLst>
-                    </a:blip>
-                    <a:stretch>
-                      <a:fillRect/>
-                    </a:stretch>
-                  </pic:blipFill>
-                  <pic:spPr>
-                    <a:xfrm>
-                      <a:off x="0" y="0"/>
-                      <a:ext cx="2572110" cy="3600954"/>
-                    </a:xfrm>
-                    <a:prstGeom prst="rect">
-                      <a:avLst/>
-                    </a:prstGeom>
-                  </pic:spPr>
-                </pic:pic>
-              </a:graphicData>
-            </a:graphic>
-          </wp:inline>
-        </w:drawing>
-      </w:r>
-    </w:p>
-    <w:p/>
-    <w:p/>
-    <w:p/>
-    <w:p/>
-    <w:p/>
-    <w:p/>
-    <w:p/>
-    <w:p/>
-    <w:p/>
-    <w:p/>
-    <w:p/>
-    <w:p/>
-    <w:p/>
-    <w:p/>
-    <w:p>
-      <w:pPr>
-        <w:pStyle w:val="ListParagraph"/>
-        <w:numPr>
-          <w:ilvl w:val="0"/>
-          <w:numId w:val="1"/>
-        </w:numPr>
-      </w:pPr>
-      <w:r>
-        <w:lastRenderedPageBreak/>
-        <w:t>In this instant since it isn’t working click cancel order and you will see a display like this:</w:t>
-      </w:r>
-    </w:p>
-    <w:p>
-      <w:pPr>
-        <w:pStyle w:val="ListParagraph"/>
-        <w:numPr>
-          <w:ilvl w:val="1"/>
-          <w:numId w:val="1"/>
-        </w:numPr>
-      </w:pPr>
-      <w:r>
-        <w:t>Note the order number and the date and time have both changed</w:t>
-      </w:r>
-    </w:p>
-    <w:p>
-      <w:pPr>
-        <w:pStyle w:val="ListParagraph"/>
-        <w:ind w:left="360"/>
-      </w:pPr>
-      <w:r>
-        <w:rPr>
-          <w:noProof/>
-        </w:rPr>
-        <w:drawing>
-          <wp:inline distT="0" distB="0" distL="0" distR="0">
-            <wp:extent cx="5943600" cy="3714750"/>
-            <wp:effectExtent l="0" t="0" r="0" b="0"/>
-            <wp:docPr id="4" name="Picture 4"/>
-            <wp:cNvGraphicFramePr>
-              <a:graphicFrameLocks xmlns:a="http://schemas.openxmlformats.org/drawingml/2006/main" noChangeAspect="1"/>
-            </wp:cNvGraphicFramePr>
-            <a:graphic xmlns:a="http://schemas.openxmlformats.org/drawingml/2006/main">
-              <a:graphicData uri="http://schemas.openxmlformats.org/drawingml/2006/picture">
-                <pic:pic xmlns:pic="http://schemas.openxmlformats.org/drawingml/2006/picture">
-                  <pic:nvPicPr>
-                    <pic:cNvPr id="4" name="Step 4.PNG"/>
+                    <pic:cNvPr id="6" name="Step2.PNG"/>
                     <pic:cNvPicPr/>
                   </pic:nvPicPr>
                   <pic:blipFill>
@@ -349,13 +263,21 @@
                 </pic:pic>
               </a:graphicData>
             </a:graphic>
-          </wp:inline>
+            <wp14:sizeRelH relativeFrom="page">
+              <wp14:pctWidth>0</wp14:pctWidth>
+            </wp14:sizeRelH>
+            <wp14:sizeRelV relativeFrom="page">
+              <wp14:pctHeight>0</wp14:pctHeight>
+            </wp14:sizeRelV>
+          </wp:anchor>
         </w:drawing>
       </w:r>
     </w:p>
-    <w:p/>
-    <w:p/>
-    <w:p/>
+    <w:p>
+      <w:pPr>
+        <w:ind w:left="720"/>
+      </w:pPr>
+    </w:p>
     <w:p/>
     <w:p/>
     <w:p/>
@@ -376,14 +298,11 @@
         </w:numPr>
       </w:pPr>
       <w:r>
-        <w:lastRenderedPageBreak/>
-        <w:t>Lets just test another one of the button options since nothing is actually happening in the list</w:t>
-      </w:r>
-      <w:r>
-        <w:t xml:space="preserve"> view on the right</w:t>
-      </w:r>
-      <w:bookmarkStart w:id="0" w:name="_GoBack"/>
-      <w:bookmarkEnd w:id="0"/>
+        <w:t xml:space="preserve">Lets just test another one of the button options </w:t>
+      </w:r>
+      <w:r>
+        <w:t>to make sure it adds to the current order</w:t>
+      </w:r>
     </w:p>
     <w:p>
       <w:pPr>
@@ -392,21 +311,63 @@
           <w:ilvl w:val="1"/>
           <w:numId w:val="1"/>
         </w:numPr>
-      </w:pPr>
-      <w:r>
-        <w:t>Note I clicked Aquarius Ice since it’s different that the entrees</w:t>
-      </w:r>
-    </w:p>
-    <w:p>
+        <w:rPr>
+          <w:b/>
+        </w:rPr>
+      </w:pPr>
+      <w:r>
+        <w:rPr>
+          <w:b/>
+        </w:rPr>
+        <w:t>Note</w:t>
+      </w:r>
+      <w:r>
+        <w:rPr>
+          <w:b/>
+        </w:rPr>
+        <w:t>:</w:t>
+      </w:r>
+      <w:r>
+        <w:rPr>
+          <w:b/>
+        </w:rPr>
+        <w:t xml:space="preserve"> I clicked </w:t>
+      </w:r>
+      <w:r>
+        <w:rPr>
+          <w:b/>
+        </w:rPr>
+        <w:t>to add a Pisces Fish Dish just to show that the list view accounts for the changes</w:t>
+      </w:r>
+    </w:p>
+    <w:p>
+      <w:pPr>
+        <w:pStyle w:val="ListParagraph"/>
+        <w:ind w:left="360"/>
+      </w:pPr>
+    </w:p>
+    <w:p>
+      <w:pPr>
+        <w:pStyle w:val="ListParagraph"/>
+        <w:ind w:left="1080"/>
+      </w:pPr>
       <w:r>
         <w:rPr>
           <w:noProof/>
         </w:rPr>
         <w:drawing>
-          <wp:inline distT="0" distB="0" distL="0" distR="0">
+          <wp:anchor distT="0" distB="0" distL="114300" distR="114300" simplePos="0" relativeHeight="251659264" behindDoc="0" locked="0" layoutInCell="1" allowOverlap="1">
+            <wp:simplePos x="0" y="0"/>
+            <wp:positionH relativeFrom="margin">
+              <wp:align>right</wp:align>
+            </wp:positionH>
+            <wp:positionV relativeFrom="paragraph">
+              <wp:posOffset>365760</wp:posOffset>
+            </wp:positionV>
             <wp:extent cx="5943600" cy="3714750"/>
             <wp:effectExtent l="0" t="0" r="0" b="0"/>
-            <wp:docPr id="5" name="Picture 5"/>
+            <wp:wrapSquare wrapText="bothSides"/>
+            <wp:docPr id="7" name="Picture 7"/>
             <wp:cNvGraphicFramePr>
               <a:graphicFrameLocks xmlns:a="http://schemas.openxmlformats.org/drawingml/2006/main" noChangeAspect="1"/>
             </wp:cNvGraphicFramePr>
@@ -414,7 +375,7 @@
               <a:graphicData uri="http://schemas.openxmlformats.org/drawingml/2006/picture">
                 <pic:pic xmlns:pic="http://schemas.openxmlformats.org/drawingml/2006/picture">
                   <pic:nvPicPr>
-                    <pic:cNvPr id="5" name="Step 5.PNG"/>
+                    <pic:cNvPr id="7" name="Step3.PNG"/>
                     <pic:cNvPicPr/>
                   </pic:nvPicPr>
                   <pic:blipFill>
@@ -441,7 +402,743 @@
                 </pic:pic>
               </a:graphicData>
             </a:graphic>
-          </wp:inline>
+            <wp14:sizeRelH relativeFrom="page">
+              <wp14:pctWidth>0</wp14:pctWidth>
+            </wp14:sizeRelH>
+            <wp14:sizeRelV relativeFrom="page">
+              <wp14:pctHeight>0</wp14:pctHeight>
+            </wp14:sizeRelV>
+          </wp:anchor>
+        </w:drawing>
+      </w:r>
+    </w:p>
+    <w:p>
+      <w:r>
+        <w:br w:type="page"/>
+      </w:r>
+    </w:p>
+    <w:p>
+      <w:pPr>
+        <w:pStyle w:val="ListParagraph"/>
+        <w:numPr>
+          <w:ilvl w:val="0"/>
+          <w:numId w:val="1"/>
+        </w:numPr>
+      </w:pPr>
+      <w:r>
+        <w:lastRenderedPageBreak/>
+        <w:t>Once you add all the items you want in a specific order click the Complete Order button and it will come up with this screen</w:t>
+      </w:r>
+    </w:p>
+    <w:p>
+      <w:pPr>
+        <w:pStyle w:val="ListParagraph"/>
+        <w:numPr>
+          <w:ilvl w:val="1"/>
+          <w:numId w:val="1"/>
+        </w:numPr>
+        <w:rPr>
+          <w:b/>
+        </w:rPr>
+      </w:pPr>
+      <w:r>
+        <w:rPr>
+          <w:b/>
+        </w:rPr>
+        <w:t>Note</w:t>
+      </w:r>
+      <w:r>
+        <w:rPr>
+          <w:b/>
+        </w:rPr>
+        <w:t>:</w:t>
+      </w:r>
+      <w:r>
+        <w:rPr>
+          <w:b/>
+        </w:rPr>
+        <w:t xml:space="preserve"> I don’t test for the debit or credit buttons in this testing plan because all it shows is message boxes so it has minimal functionality</w:t>
+      </w:r>
+    </w:p>
+    <w:p>
+      <w:pPr>
+        <w:pStyle w:val="ListParagraph"/>
+        <w:ind w:left="0"/>
+      </w:pPr>
+      <w:r>
+        <w:rPr>
+          <w:noProof/>
+        </w:rPr>
+        <w:drawing>
+          <wp:anchor distT="0" distB="0" distL="114300" distR="114300" simplePos="0" relativeHeight="251663360" behindDoc="0" locked="0" layoutInCell="1" allowOverlap="1">
+            <wp:simplePos x="0" y="0"/>
+            <wp:positionH relativeFrom="margin">
+              <wp:align>right</wp:align>
+            </wp:positionH>
+            <wp:positionV relativeFrom="paragraph">
+              <wp:posOffset>330835</wp:posOffset>
+            </wp:positionV>
+            <wp:extent cx="5943600" cy="3714750"/>
+            <wp:effectExtent l="0" t="0" r="0" b="0"/>
+            <wp:wrapSquare wrapText="bothSides"/>
+            <wp:docPr id="8" name="Picture 8"/>
+            <wp:cNvGraphicFramePr>
+              <a:graphicFrameLocks xmlns:a="http://schemas.openxmlformats.org/drawingml/2006/main" noChangeAspect="1"/>
+            </wp:cNvGraphicFramePr>
+            <a:graphic xmlns:a="http://schemas.openxmlformats.org/drawingml/2006/main">
+              <a:graphicData uri="http://schemas.openxmlformats.org/drawingml/2006/picture">
+                <pic:pic xmlns:pic="http://schemas.openxmlformats.org/drawingml/2006/picture">
+                  <pic:nvPicPr>
+                    <pic:cNvPr id="8" name="Step4.PNG"/>
+                    <pic:cNvPicPr/>
+                  </pic:nvPicPr>
+                  <pic:blipFill>
+                    <a:blip r:embed="rId11" cstate="print">
+                      <a:extLst>
+                        <a:ext uri="{28A0092B-C50C-407E-A947-70E740481C1C}">
+                          <a14:useLocalDpi xmlns:a14="http://schemas.microsoft.com/office/drawing/2010/main" val="0"/>
+                        </a:ext>
+                      </a:extLst>
+                    </a:blip>
+                    <a:stretch>
+                      <a:fillRect/>
+                    </a:stretch>
+                  </pic:blipFill>
+                  <pic:spPr>
+                    <a:xfrm>
+                      <a:off x="0" y="0"/>
+                      <a:ext cx="5943600" cy="3714750"/>
+                    </a:xfrm>
+                    <a:prstGeom prst="rect">
+                      <a:avLst/>
+                    </a:prstGeom>
+                  </pic:spPr>
+                </pic:pic>
+              </a:graphicData>
+            </a:graphic>
+            <wp14:sizeRelH relativeFrom="page">
+              <wp14:pctWidth>0</wp14:pctWidth>
+            </wp14:sizeRelH>
+            <wp14:sizeRelV relativeFrom="page">
+              <wp14:pctHeight>0</wp14:pctHeight>
+            </wp14:sizeRelV>
+          </wp:anchor>
+        </w:drawing>
+      </w:r>
+    </w:p>
+    <w:p>
+      <w:pPr>
+        <w:pStyle w:val="ListParagraph"/>
+        <w:ind w:left="0"/>
+      </w:pPr>
+    </w:p>
+    <w:p/>
+    <w:p/>
+    <w:p/>
+    <w:p/>
+    <w:p/>
+    <w:p/>
+    <w:p/>
+    <w:p/>
+    <w:p/>
+    <w:p/>
+    <w:p/>
+    <w:p>
+      <w:pPr>
+        <w:pStyle w:val="ListParagraph"/>
+        <w:numPr>
+          <w:ilvl w:val="0"/>
+          <w:numId w:val="1"/>
+        </w:numPr>
+      </w:pPr>
+      <w:r>
+        <w:lastRenderedPageBreak/>
+        <w:t>On the last step I clicked the cash button to bring up this screen</w:t>
+      </w:r>
+    </w:p>
+    <w:p>
+      <w:pPr>
+        <w:pStyle w:val="ListParagraph"/>
+        <w:numPr>
+          <w:ilvl w:val="1"/>
+          <w:numId w:val="1"/>
+        </w:numPr>
+        <w:rPr>
+          <w:b/>
+        </w:rPr>
+      </w:pPr>
+      <w:r>
+        <w:rPr>
+          <w:b/>
+        </w:rPr>
+        <w:t>Note</w:t>
+      </w:r>
+      <w:r>
+        <w:rPr>
+          <w:b/>
+        </w:rPr>
+        <w:t>:</w:t>
+      </w:r>
+      <w:r>
+        <w:rPr>
+          <w:b/>
+        </w:rPr>
+        <w:t xml:space="preserve"> I added a 20 since the total was $12.52 for the sake of this test</w:t>
+      </w:r>
+    </w:p>
+    <w:p>
+      <w:pPr>
+        <w:pStyle w:val="ListParagraph"/>
+        <w:numPr>
+          <w:ilvl w:val="2"/>
+          <w:numId w:val="1"/>
+        </w:numPr>
+        <w:rPr>
+          <w:b/>
+        </w:rPr>
+      </w:pPr>
+      <w:r>
+        <w:rPr>
+          <w:b/>
+        </w:rPr>
+        <w:t>Side-note: Amount Due doesn’t function properly</w:t>
+      </w:r>
+    </w:p>
+    <w:p>
+      <w:pPr>
+        <w:pStyle w:val="ListParagraph"/>
+        <w:ind w:left="360"/>
+      </w:pPr>
+    </w:p>
+    <w:p>
+      <w:pPr>
+        <w:pStyle w:val="ListParagraph"/>
+        <w:ind w:left="360"/>
+      </w:pPr>
+      <w:r>
+        <w:rPr>
+          <w:noProof/>
+        </w:rPr>
+        <w:drawing>
+          <wp:anchor distT="0" distB="0" distL="114300" distR="114300" simplePos="0" relativeHeight="251662336" behindDoc="0" locked="0" layoutInCell="1" allowOverlap="1">
+            <wp:simplePos x="0" y="0"/>
+            <wp:positionH relativeFrom="margin">
+              <wp:align>right</wp:align>
+            </wp:positionH>
+            <wp:positionV relativeFrom="paragraph">
+              <wp:posOffset>245110</wp:posOffset>
+            </wp:positionV>
+            <wp:extent cx="5943600" cy="3714750"/>
+            <wp:effectExtent l="0" t="0" r="0" b="0"/>
+            <wp:wrapSquare wrapText="bothSides"/>
+            <wp:docPr id="9" name="Picture 9"/>
+            <wp:cNvGraphicFramePr>
+              <a:graphicFrameLocks xmlns:a="http://schemas.openxmlformats.org/drawingml/2006/main" noChangeAspect="1"/>
+            </wp:cNvGraphicFramePr>
+            <a:graphic xmlns:a="http://schemas.openxmlformats.org/drawingml/2006/main">
+              <a:graphicData uri="http://schemas.openxmlformats.org/drawingml/2006/picture">
+                <pic:pic xmlns:pic="http://schemas.openxmlformats.org/drawingml/2006/picture">
+                  <pic:nvPicPr>
+                    <pic:cNvPr id="9" name="Step5.PNG"/>
+                    <pic:cNvPicPr/>
+                  </pic:nvPicPr>
+                  <pic:blipFill>
+                    <a:blip r:embed="rId12" cstate="print">
+                      <a:extLst>
+                        <a:ext uri="{28A0092B-C50C-407E-A947-70E740481C1C}">
+                          <a14:useLocalDpi xmlns:a14="http://schemas.microsoft.com/office/drawing/2010/main" val="0"/>
+                        </a:ext>
+                      </a:extLst>
+                    </a:blip>
+                    <a:stretch>
+                      <a:fillRect/>
+                    </a:stretch>
+                  </pic:blipFill>
+                  <pic:spPr>
+                    <a:xfrm>
+                      <a:off x="0" y="0"/>
+                      <a:ext cx="5943600" cy="3714750"/>
+                    </a:xfrm>
+                    <a:prstGeom prst="rect">
+                      <a:avLst/>
+                    </a:prstGeom>
+                  </pic:spPr>
+                </pic:pic>
+              </a:graphicData>
+            </a:graphic>
+            <wp14:sizeRelH relativeFrom="page">
+              <wp14:pctWidth>0</wp14:pctWidth>
+            </wp14:sizeRelH>
+            <wp14:sizeRelV relativeFrom="page">
+              <wp14:pctHeight>0</wp14:pctHeight>
+            </wp14:sizeRelV>
+          </wp:anchor>
+        </w:drawing>
+      </w:r>
+    </w:p>
+    <w:p/>
+    <w:p/>
+    <w:p/>
+    <w:p/>
+    <w:p/>
+    <w:p/>
+    <w:p/>
+    <w:p/>
+    <w:p/>
+    <w:p/>
+    <w:p/>
+    <w:p/>
+    <w:p>
+      <w:pPr>
+        <w:pStyle w:val="ListParagraph"/>
+        <w:numPr>
+          <w:ilvl w:val="0"/>
+          <w:numId w:val="1"/>
+        </w:numPr>
+      </w:pPr>
+      <w:r>
+        <w:lastRenderedPageBreak/>
+        <w:t>Add a 1-dollar cent to see the give as change label go up</w:t>
+      </w:r>
+    </w:p>
+    <w:p>
+      <w:pPr>
+        <w:pStyle w:val="ListParagraph"/>
+        <w:numPr>
+          <w:ilvl w:val="1"/>
+          <w:numId w:val="1"/>
+        </w:numPr>
+      </w:pPr>
+      <w:r>
+        <w:rPr>
+          <w:b/>
+        </w:rPr>
+        <w:t>Note: The dollar give as change labels don’t increment correctly</w:t>
+      </w:r>
+    </w:p>
+    <w:p>
+      <w:pPr>
+        <w:pStyle w:val="ListParagraph"/>
+        <w:ind w:left="360"/>
+      </w:pPr>
+      <w:r>
+        <w:rPr>
+          <w:noProof/>
+        </w:rPr>
+        <w:drawing>
+          <wp:anchor distT="0" distB="0" distL="114300" distR="114300" simplePos="0" relativeHeight="251661312" behindDoc="0" locked="0" layoutInCell="1" allowOverlap="1">
+            <wp:simplePos x="0" y="0"/>
+            <wp:positionH relativeFrom="margin">
+              <wp:align>right</wp:align>
+            </wp:positionH>
+            <wp:positionV relativeFrom="paragraph">
+              <wp:posOffset>184150</wp:posOffset>
+            </wp:positionV>
+            <wp:extent cx="5943600" cy="3714750"/>
+            <wp:effectExtent l="0" t="0" r="0" b="0"/>
+            <wp:wrapSquare wrapText="bothSides"/>
+            <wp:docPr id="10" name="Picture 10"/>
+            <wp:cNvGraphicFramePr>
+              <a:graphicFrameLocks xmlns:a="http://schemas.openxmlformats.org/drawingml/2006/main" noChangeAspect="1"/>
+            </wp:cNvGraphicFramePr>
+            <a:graphic xmlns:a="http://schemas.openxmlformats.org/drawingml/2006/main">
+              <a:graphicData uri="http://schemas.openxmlformats.org/drawingml/2006/picture">
+                <pic:pic xmlns:pic="http://schemas.openxmlformats.org/drawingml/2006/picture">
+                  <pic:nvPicPr>
+                    <pic:cNvPr id="10" name="Step7.PNG"/>
+                    <pic:cNvPicPr/>
+                  </pic:nvPicPr>
+                  <pic:blipFill>
+                    <a:blip r:embed="rId13" cstate="print">
+                      <a:extLst>
+                        <a:ext uri="{28A0092B-C50C-407E-A947-70E740481C1C}">
+                          <a14:useLocalDpi xmlns:a14="http://schemas.microsoft.com/office/drawing/2010/main" val="0"/>
+                        </a:ext>
+                      </a:extLst>
+                    </a:blip>
+                    <a:stretch>
+                      <a:fillRect/>
+                    </a:stretch>
+                  </pic:blipFill>
+                  <pic:spPr>
+                    <a:xfrm>
+                      <a:off x="0" y="0"/>
+                      <a:ext cx="5943600" cy="3714750"/>
+                    </a:xfrm>
+                    <a:prstGeom prst="rect">
+                      <a:avLst/>
+                    </a:prstGeom>
+                  </pic:spPr>
+                </pic:pic>
+              </a:graphicData>
+            </a:graphic>
+            <wp14:sizeRelH relativeFrom="page">
+              <wp14:pctWidth>0</wp14:pctWidth>
+            </wp14:sizeRelH>
+            <wp14:sizeRelV relativeFrom="page">
+              <wp14:pctHeight>0</wp14:pctHeight>
+            </wp14:sizeRelV>
+          </wp:anchor>
+        </w:drawing>
+      </w:r>
+    </w:p>
+    <w:p/>
+    <w:p/>
+    <w:p/>
+    <w:p/>
+    <w:p/>
+    <w:p/>
+    <w:p/>
+    <w:p/>
+    <w:p/>
+    <w:p/>
+    <w:p/>
+    <w:p/>
+    <w:p/>
+    <w:p/>
+    <w:p>
+      <w:pPr>
+        <w:pStyle w:val="ListParagraph"/>
+        <w:numPr>
+          <w:ilvl w:val="0"/>
+          <w:numId w:val="1"/>
+        </w:numPr>
+      </w:pPr>
+      <w:r>
+        <w:lastRenderedPageBreak/>
+        <w:t>Click on the return to order button and a screen like this will show up</w:t>
+      </w:r>
+    </w:p>
+    <w:p>
+      <w:pPr>
+        <w:pStyle w:val="ListParagraph"/>
+        <w:numPr>
+          <w:ilvl w:val="1"/>
+          <w:numId w:val="1"/>
+        </w:numPr>
+      </w:pPr>
+      <w:r>
+        <w:rPr>
+          <w:b/>
+        </w:rPr>
+        <w:t>Note: The list view order is still the current order</w:t>
+      </w:r>
+    </w:p>
+    <w:p>
+      <w:pPr>
+        <w:pStyle w:val="ListParagraph"/>
+        <w:ind w:left="360"/>
+      </w:pPr>
+      <w:r>
+        <w:rPr>
+          <w:noProof/>
+        </w:rPr>
+        <w:drawing>
+          <wp:anchor distT="0" distB="0" distL="114300" distR="114300" simplePos="0" relativeHeight="251664384" behindDoc="0" locked="0" layoutInCell="1" allowOverlap="1">
+            <wp:simplePos x="0" y="0"/>
+            <wp:positionH relativeFrom="margin">
+              <wp:align>right</wp:align>
+            </wp:positionH>
+            <wp:positionV relativeFrom="paragraph">
+              <wp:posOffset>206375</wp:posOffset>
+            </wp:positionV>
+            <wp:extent cx="5943600" cy="3714750"/>
+            <wp:effectExtent l="0" t="0" r="0" b="0"/>
+            <wp:wrapSquare wrapText="bothSides"/>
+            <wp:docPr id="11" name="Picture 11"/>
+            <wp:cNvGraphicFramePr>
+              <a:graphicFrameLocks xmlns:a="http://schemas.openxmlformats.org/drawingml/2006/main" noChangeAspect="1"/>
+            </wp:cNvGraphicFramePr>
+            <a:graphic xmlns:a="http://schemas.openxmlformats.org/drawingml/2006/main">
+              <a:graphicData uri="http://schemas.openxmlformats.org/drawingml/2006/picture">
+                <pic:pic xmlns:pic="http://schemas.openxmlformats.org/drawingml/2006/picture">
+                  <pic:nvPicPr>
+                    <pic:cNvPr id="11" name="Step8.PNG"/>
+                    <pic:cNvPicPr/>
+                  </pic:nvPicPr>
+                  <pic:blipFill>
+                    <a:blip r:embed="rId14" cstate="print">
+                      <a:extLst>
+                        <a:ext uri="{28A0092B-C50C-407E-A947-70E740481C1C}">
+                          <a14:useLocalDpi xmlns:a14="http://schemas.microsoft.com/office/drawing/2010/main" val="0"/>
+                        </a:ext>
+                      </a:extLst>
+                    </a:blip>
+                    <a:stretch>
+                      <a:fillRect/>
+                    </a:stretch>
+                  </pic:blipFill>
+                  <pic:spPr>
+                    <a:xfrm>
+                      <a:off x="0" y="0"/>
+                      <a:ext cx="5943600" cy="3714750"/>
+                    </a:xfrm>
+                    <a:prstGeom prst="rect">
+                      <a:avLst/>
+                    </a:prstGeom>
+                  </pic:spPr>
+                </pic:pic>
+              </a:graphicData>
+            </a:graphic>
+            <wp14:sizeRelH relativeFrom="page">
+              <wp14:pctWidth>0</wp14:pctWidth>
+            </wp14:sizeRelH>
+            <wp14:sizeRelV relativeFrom="page">
+              <wp14:pctHeight>0</wp14:pctHeight>
+            </wp14:sizeRelV>
+          </wp:anchor>
+        </w:drawing>
+      </w:r>
+    </w:p>
+    <w:p/>
+    <w:p/>
+    <w:p/>
+    <w:p/>
+    <w:p/>
+    <w:p/>
+    <w:p/>
+    <w:p/>
+    <w:p/>
+    <w:p/>
+    <w:p/>
+    <w:p/>
+    <w:p/>
+    <w:p/>
+    <w:p>
+      <w:pPr>
+        <w:pStyle w:val="ListParagraph"/>
+        <w:numPr>
+          <w:ilvl w:val="0"/>
+          <w:numId w:val="1"/>
+        </w:numPr>
+      </w:pPr>
+      <w:r>
+        <w:lastRenderedPageBreak/>
+        <w:t>Click Complete Order and the Cash buttons again to get back to this screen</w:t>
+      </w:r>
+    </w:p>
+    <w:p>
+      <w:pPr>
+        <w:pStyle w:val="ListParagraph"/>
+        <w:ind w:left="360"/>
+      </w:pPr>
+    </w:p>
+    <w:p>
+      <w:pPr>
+        <w:pStyle w:val="ListParagraph"/>
+        <w:ind w:left="360"/>
+      </w:pPr>
+      <w:r>
+        <w:rPr>
+          <w:noProof/>
+        </w:rPr>
+        <w:drawing>
+          <wp:anchor distT="0" distB="0" distL="114300" distR="114300" simplePos="0" relativeHeight="251665408" behindDoc="0" locked="0" layoutInCell="1" allowOverlap="1">
+            <wp:simplePos x="0" y="0"/>
+            <wp:positionH relativeFrom="margin">
+              <wp:align>right</wp:align>
+            </wp:positionH>
+            <wp:positionV relativeFrom="paragraph">
+              <wp:posOffset>174625</wp:posOffset>
+            </wp:positionV>
+            <wp:extent cx="5943600" cy="3714750"/>
+            <wp:effectExtent l="0" t="0" r="0" b="0"/>
+            <wp:wrapSquare wrapText="bothSides"/>
+            <wp:docPr id="12" name="Picture 12"/>
+            <wp:cNvGraphicFramePr>
+              <a:graphicFrameLocks xmlns:a="http://schemas.openxmlformats.org/drawingml/2006/main" noChangeAspect="1"/>
+            </wp:cNvGraphicFramePr>
+            <a:graphic xmlns:a="http://schemas.openxmlformats.org/drawingml/2006/main">
+              <a:graphicData uri="http://schemas.openxmlformats.org/drawingml/2006/picture">
+                <pic:pic xmlns:pic="http://schemas.openxmlformats.org/drawingml/2006/picture">
+                  <pic:nvPicPr>
+                    <pic:cNvPr id="12" name="Step9.PNG"/>
+                    <pic:cNvPicPr/>
+                  </pic:nvPicPr>
+                  <pic:blipFill>
+                    <a:blip r:embed="rId15" cstate="print">
+                      <a:extLst>
+                        <a:ext uri="{28A0092B-C50C-407E-A947-70E740481C1C}">
+                          <a14:useLocalDpi xmlns:a14="http://schemas.microsoft.com/office/drawing/2010/main" val="0"/>
+                        </a:ext>
+                      </a:extLst>
+                    </a:blip>
+                    <a:stretch>
+                      <a:fillRect/>
+                    </a:stretch>
+                  </pic:blipFill>
+                  <pic:spPr>
+                    <a:xfrm>
+                      <a:off x="0" y="0"/>
+                      <a:ext cx="5943600" cy="3714750"/>
+                    </a:xfrm>
+                    <a:prstGeom prst="rect">
+                      <a:avLst/>
+                    </a:prstGeom>
+                  </pic:spPr>
+                </pic:pic>
+              </a:graphicData>
+            </a:graphic>
+            <wp14:sizeRelH relativeFrom="page">
+              <wp14:pctWidth>0</wp14:pctWidth>
+            </wp14:sizeRelH>
+            <wp14:sizeRelV relativeFrom="page">
+              <wp14:pctHeight>0</wp14:pctHeight>
+            </wp14:sizeRelV>
+          </wp:anchor>
+        </w:drawing>
+      </w:r>
+    </w:p>
+    <w:p/>
+    <w:p/>
+    <w:p/>
+    <w:p/>
+    <w:p/>
+    <w:p/>
+    <w:p/>
+    <w:p/>
+    <w:p/>
+    <w:p/>
+    <w:p/>
+    <w:p/>
+    <w:p>
+      <w:pPr>
+        <w:pStyle w:val="ListParagraph"/>
+        <w:tabs>
+          <w:tab w:val="left" w:pos="1155"/>
+        </w:tabs>
+        <w:ind w:left="360"/>
+      </w:pPr>
+    </w:p>
+    <w:p>
+      <w:pPr>
+        <w:pStyle w:val="ListParagraph"/>
+        <w:tabs>
+          <w:tab w:val="left" w:pos="1155"/>
+        </w:tabs>
+        <w:ind w:left="360"/>
+      </w:pPr>
+    </w:p>
+    <w:p>
+      <w:pPr>
+        <w:pStyle w:val="ListParagraph"/>
+        <w:tabs>
+          <w:tab w:val="left" w:pos="1155"/>
+        </w:tabs>
+        <w:ind w:left="360"/>
+      </w:pPr>
+    </w:p>
+    <w:p>
+      <w:pPr>
+        <w:pStyle w:val="ListParagraph"/>
+        <w:numPr>
+          <w:ilvl w:val="0"/>
+          <w:numId w:val="1"/>
+        </w:numPr>
+        <w:tabs>
+          <w:tab w:val="left" w:pos="1155"/>
+        </w:tabs>
+      </w:pPr>
+      <w:r>
+        <w:lastRenderedPageBreak/>
+        <w:t>Click the Finalize Sale button and a screen like this should appear</w:t>
+      </w:r>
+    </w:p>
+    <w:p>
+      <w:pPr>
+        <w:pStyle w:val="ListParagraph"/>
+        <w:numPr>
+          <w:ilvl w:val="1"/>
+          <w:numId w:val="1"/>
+        </w:numPr>
+        <w:tabs>
+          <w:tab w:val="left" w:pos="1155"/>
+        </w:tabs>
+        <w:rPr>
+          <w:b/>
+        </w:rPr>
+      </w:pPr>
+      <w:r>
+        <w:rPr>
+          <w:b/>
+        </w:rPr>
+        <w:t>Note:</w:t>
+      </w:r>
+      <w:r>
+        <w:rPr>
+          <w:b/>
+        </w:rPr>
+        <w:t xml:space="preserve"> The list view and all of the order properties on the right side have been reset</w:t>
+      </w:r>
+      <w:bookmarkStart w:id="0" w:name="_GoBack"/>
+      <w:bookmarkEnd w:id="0"/>
+    </w:p>
+    <w:p>
+      <w:pPr>
+        <w:pStyle w:val="ListParagraph"/>
+        <w:tabs>
+          <w:tab w:val="left" w:pos="1155"/>
+        </w:tabs>
+        <w:ind w:left="360"/>
+      </w:pPr>
+      <w:r>
+        <w:rPr>
+          <w:noProof/>
+        </w:rPr>
+        <w:drawing>
+          <wp:anchor distT="0" distB="0" distL="114300" distR="114300" simplePos="0" relativeHeight="251666432" behindDoc="0" locked="0" layoutInCell="1" allowOverlap="1">
+            <wp:simplePos x="0" y="0"/>
+            <wp:positionH relativeFrom="margin">
+              <wp:align>right</wp:align>
+            </wp:positionH>
+            <wp:positionV relativeFrom="paragraph">
+              <wp:posOffset>254000</wp:posOffset>
+            </wp:positionV>
+            <wp:extent cx="5943600" cy="3714750"/>
+            <wp:effectExtent l="0" t="0" r="0" b="0"/>
+            <wp:wrapSquare wrapText="bothSides"/>
+            <wp:docPr id="13" name="Picture 13"/>
+            <wp:cNvGraphicFramePr>
+              <a:graphicFrameLocks xmlns:a="http://schemas.openxmlformats.org/drawingml/2006/main" noChangeAspect="1"/>
+            </wp:cNvGraphicFramePr>
+            <a:graphic xmlns:a="http://schemas.openxmlformats.org/drawingml/2006/main">
+              <a:graphicData uri="http://schemas.openxmlformats.org/drawingml/2006/picture">
+                <pic:pic xmlns:pic="http://schemas.openxmlformats.org/drawingml/2006/picture">
+                  <pic:nvPicPr>
+                    <pic:cNvPr id="13" name="Step10.PNG"/>
+                    <pic:cNvPicPr/>
+                  </pic:nvPicPr>
+                  <pic:blipFill>
+                    <a:blip r:embed="rId16" cstate="print">
+                      <a:extLst>
+                        <a:ext uri="{28A0092B-C50C-407E-A947-70E740481C1C}">
+                          <a14:useLocalDpi xmlns:a14="http://schemas.microsoft.com/office/drawing/2010/main" val="0"/>
+                        </a:ext>
+                      </a:extLst>
+                    </a:blip>
+                    <a:stretch>
+                      <a:fillRect/>
+                    </a:stretch>
+                  </pic:blipFill>
+                  <pic:spPr>
+                    <a:xfrm>
+                      <a:off x="0" y="0"/>
+                      <a:ext cx="5943600" cy="3714750"/>
+                    </a:xfrm>
+                    <a:prstGeom prst="rect">
+                      <a:avLst/>
+                    </a:prstGeom>
+                  </pic:spPr>
+                </pic:pic>
+              </a:graphicData>
+            </a:graphic>
+            <wp14:sizeRelH relativeFrom="page">
+              <wp14:pctWidth>0</wp14:pctWidth>
+            </wp14:sizeRelH>
+            <wp14:sizeRelV relativeFrom="page">
+              <wp14:pctHeight>0</wp14:pctHeight>
+            </wp14:sizeRelV>
+          </wp:anchor>
         </w:drawing>
       </w:r>
     </w:p>
@@ -453,6 +1150,56 @@
     </w:sectPr>
   </w:body>
 </w:document>
+</file>
+
+<file path=word/endnotes.xml><?xml version="1.0" encoding="utf-8"?>
+<w:endnotes xmlns:wpc="http://schemas.microsoft.com/office/word/2010/wordprocessingCanvas" xmlns:cx="http://schemas.microsoft.com/office/drawing/2014/chartex" xmlns:cx1="http://schemas.microsoft.com/office/drawing/2015/9/8/chartex" xmlns:cx2="http://schemas.microsoft.com/office/drawing/2015/10/21/chartex" xmlns:cx3="http://schemas.microsoft.com/office/drawing/2016/5/9/chartex" xmlns:cx4="http://schemas.microsoft.com/office/drawing/2016/5/10/chartex" xmlns:cx5="http://schemas.microsoft.com/office/drawing/2016/5/11/chartex" xmlns:cx6="http://schemas.microsoft.com/office/drawing/2016/5/12/chartex" xmlns:cx7="http://schemas.microsoft.com/office/drawing/2016/5/13/chartex" xmlns:cx8="http://schemas.microsoft.com/office/drawing/2016/5/14/chartex" xmlns:mc="http://schemas.openxmlformats.org/markup-compatibility/2006" xmlns:aink="http://schemas.microsoft.com/office/drawing/2016/ink" xmlns:am3d="http://schemas.microsoft.com/office/drawing/2017/model3d" xmlns:o="urn:schemas-microsoft-com:office:office" xmlns:r="http://schemas.openxmlformats.org/officeDocument/2006/relationships" xmlns:m="http://schemas.openxmlformats.org/officeDocument/2006/math" xmlns:v="urn:schemas-microsoft-com:vml" xmlns:wp14="http://schemas.microsoft.com/office/word/2010/wordprocessingDrawing" xmlns:wp="http://schemas.openxmlformats.org/drawingml/2006/wordprocessingDrawing" xmlns:w10="urn:schemas-microsoft-com:office:word" xmlns:w="http://schemas.openxmlformats.org/wordprocessingml/2006/main" xmlns:w14="http://schemas.microsoft.com/office/word/2010/wordml" xmlns:w15="http://schemas.microsoft.com/office/word/2012/wordml" xmlns:w16cid="http://schemas.microsoft.com/office/word/2016/wordml/cid" xmlns:w16se="http://schemas.microsoft.com/office/word/2015/wordml/symex" xmlns:wpg="http://schemas.microsoft.com/office/word/2010/wordprocessingGroup" xmlns:wpi="http://schemas.microsoft.com/office/word/2010/wordprocessingInk" xmlns:wne="http://schemas.microsoft.com/office/word/2006/wordml" xmlns:wps="http://schemas.microsoft.com/office/word/2010/wordprocessingShape" mc:Ignorable="w14 w15 w16se w16cid wp14">
+  <w:endnote w:type="separator" w:id="-1">
+    <w:p>
+      <w:pPr>
+        <w:spacing w:after="0" w:line="240" w:lineRule="auto"/>
+      </w:pPr>
+      <w:r>
+        <w:separator/>
+      </w:r>
+    </w:p>
+  </w:endnote>
+  <w:endnote w:type="continuationSeparator" w:id="0">
+    <w:p>
+      <w:pPr>
+        <w:spacing w:after="0" w:line="240" w:lineRule="auto"/>
+      </w:pPr>
+      <w:r>
+        <w:continuationSeparator/>
+      </w:r>
+    </w:p>
+  </w:endnote>
+</w:endnotes>
+</file>
+
+<file path=word/footnotes.xml><?xml version="1.0" encoding="utf-8"?>
+<w:footnotes xmlns:wpc="http://schemas.microsoft.com/office/word/2010/wordprocessingCanvas" xmlns:cx="http://schemas.microsoft.com/office/drawing/2014/chartex" xmlns:cx1="http://schemas.microsoft.com/office/drawing/2015/9/8/chartex" xmlns:cx2="http://schemas.microsoft.com/office/drawing/2015/10/21/chartex" xmlns:cx3="http://schemas.microsoft.com/office/drawing/2016/5/9/chartex" xmlns:cx4="http://schemas.microsoft.com/office/drawing/2016/5/10/chartex" xmlns:cx5="http://schemas.microsoft.com/office/drawing/2016/5/11/chartex" xmlns:cx6="http://schemas.microsoft.com/office/drawing/2016/5/12/chartex" xmlns:cx7="http://schemas.microsoft.com/office/drawing/2016/5/13/chartex" xmlns:cx8="http://schemas.microsoft.com/office/drawing/2016/5/14/chartex" xmlns:mc="http://schemas.openxmlformats.org/markup-compatibility/2006" xmlns:aink="http://schemas.microsoft.com/office/drawing/2016/ink" xmlns:am3d="http://schemas.microsoft.com/office/drawing/2017/model3d" xmlns:o="urn:schemas-microsoft-com:office:office" xmlns:r="http://schemas.openxmlformats.org/officeDocument/2006/relationships" xmlns:m="http://schemas.openxmlformats.org/officeDocument/2006/math" xmlns:v="urn:schemas-microsoft-com:vml" xmlns:wp14="http://schemas.microsoft.com/office/word/2010/wordprocessingDrawing" xmlns:wp="http://schemas.openxmlformats.org/drawingml/2006/wordprocessingDrawing" xmlns:w10="urn:schemas-microsoft-com:office:word" xmlns:w="http://schemas.openxmlformats.org/wordprocessingml/2006/main" xmlns:w14="http://schemas.microsoft.com/office/word/2010/wordml" xmlns:w15="http://schemas.microsoft.com/office/word/2012/wordml" xmlns:w16cid="http://schemas.microsoft.com/office/word/2016/wordml/cid" xmlns:w16se="http://schemas.microsoft.com/office/word/2015/wordml/symex" xmlns:wpg="http://schemas.microsoft.com/office/word/2010/wordprocessingGroup" xmlns:wpi="http://schemas.microsoft.com/office/word/2010/wordprocessingInk" xmlns:wne="http://schemas.microsoft.com/office/word/2006/wordml" xmlns:wps="http://schemas.microsoft.com/office/word/2010/wordprocessingShape" mc:Ignorable="w14 w15 w16se w16cid wp14">
+  <w:footnote w:type="separator" w:id="-1">
+    <w:p>
+      <w:pPr>
+        <w:spacing w:after="0" w:line="240" w:lineRule="auto"/>
+      </w:pPr>
+      <w:r>
+        <w:separator/>
+      </w:r>
+    </w:p>
+  </w:footnote>
+  <w:footnote w:type="continuationSeparator" w:id="0">
+    <w:p>
+      <w:pPr>
+        <w:spacing w:after="0" w:line="240" w:lineRule="auto"/>
+      </w:pPr>
+      <w:r>
+        <w:continuationSeparator/>
+      </w:r>
+    </w:p>
+  </w:footnote>
+</w:footnotes>
 </file>
 
 <file path=word/numbering.xml><?xml version="1.0" encoding="utf-8"?>
@@ -482,7 +1229,7 @@
         <w:ind w:left="1080" w:hanging="360"/>
       </w:pPr>
     </w:lvl>
-    <w:lvl w:ilvl="2" w:tplc="0409001B" w:tentative="1">
+    <w:lvl w:ilvl="2" w:tplc="0409001B">
       <w:start w:val="1"/>
       <w:numFmt w:val="lowerRoman"/>
       <w:lvlText w:val="%3."/>
@@ -1022,6 +1769,50 @@
       <w:contextualSpacing/>
     </w:pPr>
   </w:style>
+  <w:style w:type="paragraph" w:styleId="Header">
+    <w:name w:val="header"/>
+    <w:basedOn w:val="Normal"/>
+    <w:link w:val="HeaderChar"/>
+    <w:uiPriority w:val="99"/>
+    <w:unhideWhenUsed/>
+    <w:rsid w:val="00DA6199"/>
+    <w:pPr>
+      <w:tabs>
+        <w:tab w:val="center" w:pos="4680"/>
+        <w:tab w:val="right" w:pos="9360"/>
+      </w:tabs>
+      <w:spacing w:after="0" w:line="240" w:lineRule="auto"/>
+    </w:pPr>
+  </w:style>
+  <w:style w:type="character" w:customStyle="1" w:styleId="HeaderChar">
+    <w:name w:val="Header Char"/>
+    <w:basedOn w:val="DefaultParagraphFont"/>
+    <w:link w:val="Header"/>
+    <w:uiPriority w:val="99"/>
+    <w:rsid w:val="00DA6199"/>
+  </w:style>
+  <w:style w:type="paragraph" w:styleId="Footer">
+    <w:name w:val="footer"/>
+    <w:basedOn w:val="Normal"/>
+    <w:link w:val="FooterChar"/>
+    <w:uiPriority w:val="99"/>
+    <w:unhideWhenUsed/>
+    <w:rsid w:val="00DA6199"/>
+    <w:pPr>
+      <w:tabs>
+        <w:tab w:val="center" w:pos="4680"/>
+        <w:tab w:val="right" w:pos="9360"/>
+      </w:tabs>
+      <w:spacing w:after="0" w:line="240" w:lineRule="auto"/>
+    </w:pPr>
+  </w:style>
+  <w:style w:type="character" w:customStyle="1" w:styleId="FooterChar">
+    <w:name w:val="Footer Char"/>
+    <w:basedOn w:val="DefaultParagraphFont"/>
+    <w:link w:val="Footer"/>
+    <w:uiPriority w:val="99"/>
+    <w:rsid w:val="00DA6199"/>
+  </w:style>
 </w:styles>
 </file>
 
@@ -1325,7 +2116,7 @@
 </file>
 
 <file path=customXml/itemProps1.xml><?xml version="1.0" encoding="utf-8"?>
-<ds:datastoreItem xmlns:ds="http://schemas.openxmlformats.org/officeDocument/2006/customXml" ds:itemID="{631B918C-B736-403F-A5BA-AC529F985263}">
+<ds:datastoreItem xmlns:ds="http://schemas.openxmlformats.org/officeDocument/2006/customXml" ds:itemID="{B30180E9-E698-454B-A5EA-6F46FD677758}">
   <ds:schemaRefs>
     <ds:schemaRef ds:uri="http://schemas.openxmlformats.org/officeDocument/2006/bibliography"/>
   </ds:schemaRefs>

</xml_diff>

<commit_message>
Fixed testing plan to incorperate Amount Due working correctly
</commit_message>
<xml_diff>
--- a/Data/Documentation/Gyroscope Unit Testing.docx
+++ b/Data/Documentation/Gyroscope Unit Testing.docx
@@ -601,7 +601,63 @@
         <w:rPr>
           <w:b/>
         </w:rPr>
-        <w:t>Side-note: Amount Due doesn’t function properly</w:t>
+        <w:t xml:space="preserve">Side-note: Amount Due </w:t>
+      </w:r>
+      <w:r>
+        <w:rPr>
+          <w:b/>
+        </w:rPr>
+        <w:t>does work properly now after I wrote this test</w:t>
+      </w:r>
+      <w:r>
+        <w:rPr>
+          <w:b/>
+        </w:rPr>
+        <w:t xml:space="preserve"> plan</w:t>
+      </w:r>
+      <w:r>
+        <w:rPr>
+          <w:b/>
+        </w:rPr>
+        <w:t xml:space="preserve"> so </w:t>
+      </w:r>
+      <w:r>
+        <w:rPr>
+          <w:b/>
+        </w:rPr>
+        <w:t>I’m</w:t>
+      </w:r>
+      <w:r>
+        <w:rPr>
+          <w:b/>
+        </w:rPr>
+        <w:t xml:space="preserve"> not going to redo the entire testing plan</w:t>
+      </w:r>
+    </w:p>
+    <w:p>
+      <w:pPr>
+        <w:pStyle w:val="ListParagraph"/>
+        <w:numPr>
+          <w:ilvl w:val="3"/>
+          <w:numId w:val="1"/>
+        </w:numPr>
+        <w:rPr>
+          <w:b/>
+        </w:rPr>
+      </w:pPr>
+      <w:r>
+        <w:rPr>
+          <w:b/>
+        </w:rPr>
+        <w:t xml:space="preserve">But an example would be with a single Virgo Classic </w:t>
+      </w:r>
+      <w:bookmarkStart w:id="0" w:name="_GoBack"/>
+      <w:bookmarkEnd w:id="0"/>
+      <w:r>
+        <w:rPr>
+          <w:b/>
+        </w:rPr>
+        <w:t>Gyro is if you click the + button by the $10 it will say amount due 0 and change owed 4.00</w:t>
       </w:r>
     </w:p>
     <w:p>
@@ -697,7 +753,6 @@
         </w:numPr>
       </w:pPr>
       <w:r>
-        <w:lastRenderedPageBreak/>
         <w:t>Add a 1-dollar cent to see the give as change label go up</w:t>
       </w:r>
     </w:p>
@@ -805,7 +860,6 @@
         </w:numPr>
       </w:pPr>
       <w:r>
-        <w:lastRenderedPageBreak/>
         <w:t>Click on the return to order button and a screen like this will show up</w:t>
       </w:r>
     </w:p>
@@ -913,7 +967,6 @@
         </w:numPr>
       </w:pPr>
       <w:r>
-        <w:lastRenderedPageBreak/>
         <w:t>Click Complete Order and the Cash buttons again to get back to this screen</w:t>
       </w:r>
     </w:p>
@@ -1040,7 +1093,6 @@
         </w:tabs>
       </w:pPr>
       <w:r>
-        <w:lastRenderedPageBreak/>
         <w:t>Click the Finalize Sale button and a screen like this should appear</w:t>
       </w:r>
     </w:p>
@@ -1070,8 +1122,6 @@
         </w:rPr>
         <w:t xml:space="preserve"> The list view and all of the order properties on the right side have been reset</w:t>
       </w:r>
-      <w:bookmarkStart w:id="0" w:name="_GoBack"/>
-      <w:bookmarkEnd w:id="0"/>
     </w:p>
     <w:p>
       <w:pPr>
@@ -1238,7 +1288,7 @@
         <w:ind w:left="1800" w:hanging="180"/>
       </w:pPr>
     </w:lvl>
-    <w:lvl w:ilvl="3" w:tplc="0409000F" w:tentative="1">
+    <w:lvl w:ilvl="3" w:tplc="0409000F">
       <w:start w:val="1"/>
       <w:numFmt w:val="decimal"/>
       <w:lvlText w:val="%4."/>
@@ -2116,7 +2166,7 @@
 </file>
 
 <file path=customXml/itemProps1.xml><?xml version="1.0" encoding="utf-8"?>
-<ds:datastoreItem xmlns:ds="http://schemas.openxmlformats.org/officeDocument/2006/customXml" ds:itemID="{B30180E9-E698-454B-A5EA-6F46FD677758}">
+<ds:datastoreItem xmlns:ds="http://schemas.openxmlformats.org/officeDocument/2006/customXml" ds:itemID="{7756C3C2-2A7F-4909-AC03-058E0293A609}">
   <ds:schemaRefs>
     <ds:schemaRef ds:uri="http://schemas.openxmlformats.org/officeDocument/2006/bibliography"/>
   </ds:schemaRefs>

</xml_diff>